<commit_message>
test and updated proposal for week 2
</commit_message>
<xml_diff>
--- a/proposal.docx
+++ b/proposal.docx
@@ -76,10 +76,16 @@
         <w:rPr>
           <w:b/>
         </w:rPr>
-        <w:t xml:space="preserve"> Sapra</w:t>
-      </w:r>
-      <w:bookmarkStart w:id="0" w:name="_GoBack"/>
-      <w:bookmarkEnd w:id="0"/>
+        <w:t xml:space="preserve"> </w:t>
+      </w:r>
+      <w:proofErr w:type="spellStart"/>
+      <w:r>
+        <w:rPr>
+          <w:b/>
+        </w:rPr>
+        <w:t>Sapra</w:t>
+      </w:r>
+      <w:proofErr w:type="spellEnd"/>
     </w:p>
     <w:p/>
     <w:p>
@@ -189,13 +195,7 @@
         <w:rPr>
           <w:b/>
         </w:rPr>
-        <w:t>Platform</w:t>
-      </w:r>
-      <w:r>
-        <w:rPr>
-          <w:b/>
-        </w:rPr>
-        <w:t>:</w:t>
+        <w:t>Platform:</w:t>
       </w:r>
       <w:r>
         <w:t xml:space="preserve"> </w:t>
@@ -274,13 +274,7 @@
         <w:rPr>
           <w:b/>
         </w:rPr>
-        <w:t>SDK</w:t>
-      </w:r>
-      <w:r>
-        <w:rPr>
-          <w:b/>
-        </w:rPr>
-        <w:t>:</w:t>
+        <w:t>SDK:</w:t>
       </w:r>
       <w:r>
         <w:t xml:space="preserve"> jQuery</w:t>
@@ -392,61 +386,43 @@
         <w:br/>
       </w:r>
       <w:r>
-        <w:t>-</w:t>
-      </w:r>
-      <w:r>
-        <w:t>User can register and login</w:t>
-      </w:r>
-    </w:p>
-    <w:p>
-      <w:pPr>
-        <w:spacing w:after="200"/>
-        <w:ind w:left="1440"/>
-      </w:pPr>
-      <w:r>
-        <w:t>-</w:t>
-      </w:r>
-      <w:r>
-        <w:t xml:space="preserve">The role of users is distinguished based on each requirement. </w:t>
-      </w:r>
-    </w:p>
-    <w:p>
-      <w:pPr>
-        <w:spacing w:after="200"/>
-        <w:ind w:left="1440"/>
-      </w:pPr>
-      <w:r>
-        <w:t>-</w:t>
-      </w:r>
-      <w:r>
-        <w:t>The manager/creator can create requirement and sets its parameters like deadline, priority, etc</w:t>
-      </w:r>
-      <w:r>
-        <w:t>.</w:t>
-      </w:r>
-    </w:p>
-    <w:p>
-      <w:pPr>
-        <w:spacing w:after="200"/>
-        <w:ind w:left="1440"/>
-      </w:pPr>
-      <w:r>
-        <w:t>-</w:t>
-      </w:r>
-      <w:r>
-        <w:t xml:space="preserve">The engineer will complete the requirement and upload relevant files if needed. </w:t>
-      </w:r>
-    </w:p>
-    <w:p>
-      <w:pPr>
-        <w:spacing w:after="200"/>
-        <w:ind w:left="1440"/>
-      </w:pPr>
-      <w:r>
-        <w:t>-</w:t>
-      </w:r>
-      <w:r>
-        <w:t xml:space="preserve">The reviewer will review the result and give suggestion to engineer or submit the task to the creator. </w:t>
+        <w:t>-User can register and login</w:t>
+      </w:r>
+    </w:p>
+    <w:p>
+      <w:pPr>
+        <w:spacing w:after="200"/>
+        <w:ind w:left="1440"/>
+      </w:pPr>
+      <w:r>
+        <w:t xml:space="preserve">-The role of users is distinguished based on each requirement. </w:t>
+      </w:r>
+    </w:p>
+    <w:p>
+      <w:pPr>
+        <w:spacing w:after="200"/>
+        <w:ind w:left="1440"/>
+      </w:pPr>
+      <w:r>
+        <w:t>-The manager/creator can create requirement and sets its parameters like deadline, priority, etc.</w:t>
+      </w:r>
+    </w:p>
+    <w:p>
+      <w:pPr>
+        <w:spacing w:after="200"/>
+        <w:ind w:left="1440"/>
+      </w:pPr>
+      <w:r>
+        <w:t xml:space="preserve">-The engineer will complete the requirement and upload relevant files if needed. </w:t>
+      </w:r>
+    </w:p>
+    <w:p>
+      <w:pPr>
+        <w:spacing w:after="200"/>
+        <w:ind w:left="1440"/>
+      </w:pPr>
+      <w:r>
+        <w:t xml:space="preserve">-The reviewer will review the result and give suggestion to engineer or submit the task to the creator. </w:t>
       </w:r>
     </w:p>
     <w:p>
@@ -471,13 +447,7 @@
         <w:ind w:left="1440"/>
       </w:pPr>
       <w:r>
-        <w:t xml:space="preserve">The project will only focus on the workflow of requirement engineering. A comprehensive office automation system could have more functionalities such as employee management, role assignment, permission management, document management, </w:t>
-      </w:r>
-      <w:r>
-        <w:t>statistics</w:t>
-      </w:r>
-      <w:r>
-        <w:t>. I will first just ignore those.</w:t>
+        <w:t>The project will only focus on the workflow of requirement engineering. A comprehensive office automation system could have more functionalities such as employee management, role assignment, permission management, document management, statistics. I will first just ignore those.</w:t>
       </w:r>
     </w:p>
     <w:p>
@@ -498,14 +468,7 @@
           <w:b/>
           <w:sz w:val="24"/>
         </w:rPr>
-        <w:t>T</w:t>
-      </w:r>
-      <w:r>
-        <w:rPr>
-          <w:b/>
-          <w:sz w:val="24"/>
-        </w:rPr>
-        <w:t>imeline:</w:t>
+        <w:t>Timeline:</w:t>
       </w:r>
     </w:p>
     <w:p>
@@ -624,10 +587,7 @@
         <w:t xml:space="preserve">Register </w:t>
       </w:r>
       <w:r>
-        <w:t xml:space="preserve">is implemented and uses some form of form validation to prevent bad input . Provide feedback when </w:t>
-      </w:r>
-      <w:r>
-        <w:t>username is already in database.</w:t>
+        <w:t>is implemented and uses some form of form validation to prevent bad input . Provide feedback when username is already in database.</w:t>
       </w:r>
     </w:p>
     <w:p>
@@ -797,13 +757,7 @@
       </w:r>
       <w:proofErr w:type="gramEnd"/>
       <w:r>
-        <w:t xml:space="preserve"> Have thorough test for </w:t>
-      </w:r>
-      <w:r>
-        <w:t xml:space="preserve">functions in back end logic. </w:t>
-      </w:r>
-      <w:r>
-        <w:t xml:space="preserve">Use some framework to test on front-end by filling form and observe outcome. </w:t>
+        <w:t xml:space="preserve"> Have thorough test for functions in back end logic. Use some framework to test on front-end by filling form and observe outcome. </w:t>
       </w:r>
     </w:p>
     <w:p>
@@ -827,6 +781,261 @@
     </w:p>
     <w:p>
       <w:pPr>
+        <w:spacing w:after="200"/>
+        <w:ind w:left="1440"/>
+      </w:pPr>
+      <w:r>
+        <w:t>4.2.1</w:t>
+      </w:r>
+      <w:r>
+        <w:t xml:space="preserve"> Manager/Creator Workflow</w:t>
+      </w:r>
+    </w:p>
+    <w:p>
+      <w:pPr>
+        <w:spacing w:after="200"/>
+        <w:ind w:left="1440"/>
+      </w:pPr>
+      <w:r>
+        <w:tab/>
+        <w:t>-</w:t>
+      </w:r>
+      <w:proofErr w:type="gramStart"/>
+      <w:r>
+        <w:t>2 :</w:t>
+      </w:r>
+      <w:proofErr w:type="gramEnd"/>
+      <w:r>
+        <w:t xml:space="preserve"> A creator can successfully create task and view task in his repository.</w:t>
+      </w:r>
+    </w:p>
+    <w:p>
+      <w:pPr>
+        <w:spacing w:after="200"/>
+        <w:ind w:left="1440"/>
+      </w:pPr>
+      <w:r>
+        <w:tab/>
+        <w:t>-2.</w:t>
+      </w:r>
+      <w:proofErr w:type="gramStart"/>
+      <w:r>
+        <w:t>5 :</w:t>
+      </w:r>
+      <w:proofErr w:type="gramEnd"/>
+      <w:r>
+        <w:t xml:space="preserve"> A creator can create task, edit task and delete task, any change that the creator made to the task should be logged can displayed as users view the task.</w:t>
+      </w:r>
+    </w:p>
+    <w:p>
+      <w:pPr>
+        <w:spacing w:after="200"/>
+        <w:ind w:left="1440"/>
+      </w:pPr>
+      <w:r>
+        <w:t xml:space="preserve">4.2.2 </w:t>
+      </w:r>
+      <w:r>
+        <w:t>Navigation Bar</w:t>
+      </w:r>
+    </w:p>
+    <w:p>
+      <w:pPr>
+        <w:spacing w:after="200"/>
+        <w:ind w:left="1440"/>
+      </w:pPr>
+      <w:r>
+        <w:lastRenderedPageBreak/>
+        <w:tab/>
+        <w:t>-</w:t>
+      </w:r>
+      <w:proofErr w:type="gramStart"/>
+      <w:r>
+        <w:t>2 :</w:t>
+      </w:r>
+      <w:proofErr w:type="gramEnd"/>
+      <w:r>
+        <w:t xml:space="preserve"> Create a functional navigation bar that could be used in all the pages except the login page.</w:t>
+      </w:r>
+    </w:p>
+    <w:p>
+      <w:pPr>
+        <w:spacing w:after="200"/>
+        <w:ind w:left="1440"/>
+      </w:pPr>
+      <w:r>
+        <w:tab/>
+        <w:t>-2.</w:t>
+      </w:r>
+      <w:proofErr w:type="gramStart"/>
+      <w:r>
+        <w:t>5 :</w:t>
+      </w:r>
+      <w:proofErr w:type="gramEnd"/>
+      <w:r>
+        <w:t xml:space="preserve"> Navigation bar has a wise choice of color, font, hover effect and animation. The whole design is of high standard.</w:t>
+      </w:r>
+    </w:p>
+    <w:p>
+      <w:pPr>
+        <w:spacing w:after="200"/>
+        <w:ind w:left="1440"/>
+      </w:pPr>
+      <w:r>
+        <w:t xml:space="preserve">4.2.3 Task related </w:t>
+      </w:r>
+      <w:proofErr w:type="gramStart"/>
+      <w:r>
+        <w:t>form(</w:t>
+      </w:r>
+      <w:proofErr w:type="gramEnd"/>
+      <w:r>
+        <w:t xml:space="preserve">create task), table(view task), and the page for user to view all task related to him/her. </w:t>
+      </w:r>
+    </w:p>
+    <w:p>
+      <w:pPr>
+        <w:spacing w:after="200"/>
+        <w:ind w:left="1440"/>
+      </w:pPr>
+      <w:r>
+        <w:tab/>
+        <w:t>-</w:t>
+      </w:r>
+      <w:proofErr w:type="gramStart"/>
+      <w:r>
+        <w:t>2 :</w:t>
+      </w:r>
+      <w:proofErr w:type="gramEnd"/>
+      <w:r>
+        <w:t xml:space="preserve"> Form and table gather all necessary information about a task. All the tasks are properly displayed. </w:t>
+      </w:r>
+    </w:p>
+    <w:p>
+      <w:pPr>
+        <w:spacing w:after="200"/>
+        <w:ind w:left="1440"/>
+      </w:pPr>
+      <w:r>
+        <w:tab/>
+        <w:t>-2.</w:t>
+      </w:r>
+      <w:proofErr w:type="gramStart"/>
+      <w:r>
+        <w:t>5 :</w:t>
+      </w:r>
+      <w:proofErr w:type="gramEnd"/>
+      <w:r>
+        <w:t xml:space="preserve"> Have some nice design details in form and table. Pages should look informative but not messy. And a filter for displaying all tasks in different order. </w:t>
+      </w:r>
+    </w:p>
+    <w:p>
+      <w:pPr>
+        <w:spacing w:after="200"/>
+        <w:ind w:left="1440"/>
+      </w:pPr>
+      <w:r>
+        <w:t>4.1.</w:t>
+      </w:r>
+      <w:r>
+        <w:t>4</w:t>
+      </w:r>
+      <w:r>
+        <w:t xml:space="preserve"> Database</w:t>
+      </w:r>
+    </w:p>
+    <w:p>
+      <w:pPr>
+        <w:spacing w:after="200"/>
+        <w:ind w:left="1440"/>
+      </w:pPr>
+      <w:r>
+        <w:tab/>
+        <w:t xml:space="preserve">- </w:t>
+      </w:r>
+      <w:proofErr w:type="gramStart"/>
+      <w:r>
+        <w:t>2 :</w:t>
+      </w:r>
+      <w:proofErr w:type="gramEnd"/>
+      <w:r>
+        <w:t xml:space="preserve"> </w:t>
+      </w:r>
+      <w:r>
+        <w:t>All user action related to task is linked to database. Insert, update, delete and query are implemented.</w:t>
+      </w:r>
+    </w:p>
+    <w:p>
+      <w:pPr>
+        <w:spacing w:after="200"/>
+        <w:ind w:left="1440"/>
+      </w:pPr>
+      <w:r>
+        <w:tab/>
+        <w:t xml:space="preserve">- </w:t>
+      </w:r>
+      <w:proofErr w:type="gramStart"/>
+      <w:r>
+        <w:t>2.5 :</w:t>
+      </w:r>
+      <w:proofErr w:type="gramEnd"/>
+      <w:r>
+        <w:t xml:space="preserve"> Database interaction has MVC structure. Have model and DAO to execute database </w:t>
+      </w:r>
+      <w:r>
+        <w:t>query or update</w:t>
+      </w:r>
+      <w:r>
+        <w:t xml:space="preserve">. </w:t>
+      </w:r>
+    </w:p>
+    <w:p>
+      <w:pPr>
+        <w:spacing w:after="200"/>
+        <w:ind w:left="1440"/>
+      </w:pPr>
+      <w:r>
+        <w:t>4.1.5 Test</w:t>
+      </w:r>
+    </w:p>
+    <w:p>
+      <w:pPr>
+        <w:spacing w:after="200"/>
+        <w:ind w:left="1440"/>
+      </w:pPr>
+      <w:r>
+        <w:tab/>
+        <w:t>-</w:t>
+      </w:r>
+      <w:proofErr w:type="gramStart"/>
+      <w:r>
+        <w:t>2 :</w:t>
+      </w:r>
+      <w:proofErr w:type="gramEnd"/>
+      <w:r>
+        <w:t xml:space="preserve"> Have thorough test for functions in back end logic. </w:t>
+      </w:r>
+    </w:p>
+    <w:p>
+      <w:pPr>
+        <w:spacing w:after="200"/>
+        <w:ind w:left="1440"/>
+      </w:pPr>
+      <w:r>
+        <w:tab/>
+        <w:t>-2.</w:t>
+      </w:r>
+      <w:proofErr w:type="gramStart"/>
+      <w:r>
+        <w:t>5 :</w:t>
+      </w:r>
+      <w:proofErr w:type="gramEnd"/>
+      <w:r>
+        <w:t xml:space="preserve"> Have thorough test for functions in back end logic. Use some framework to test on front-end by filling form and observe outcome. </w:t>
+      </w:r>
+    </w:p>
+    <w:p>
+      <w:pPr>
         <w:numPr>
           <w:ilvl w:val="1"/>
           <w:numId w:val="1"/>
@@ -837,6 +1046,8 @@
           <w:b/>
         </w:rPr>
       </w:pPr>
+      <w:bookmarkStart w:id="0" w:name="_GoBack"/>
+      <w:bookmarkEnd w:id="0"/>
       <w:r>
         <w:rPr>
           <w:b/>
@@ -881,8 +1092,6 @@
       </w:r>
       <w:r>
         <w:br/>
-      </w:r>
-      <w:r>
         <w:t>What are some cool tweaks you’d want to make to your product after the core functionality is done? Are you planning to work on it in the future?</w:t>
       </w:r>
     </w:p>

</xml_diff>

<commit_message>
week 2 rubric update
</commit_message>
<xml_diff>
--- a/proposal.docx
+++ b/proposal.docx
@@ -824,8 +824,16 @@
       </w:r>
       <w:proofErr w:type="gramEnd"/>
       <w:r>
-        <w:t xml:space="preserve"> A creator can create task, edit task and delete task, any change that the creator made to the task should be logged can displayed as users view the task.</w:t>
-      </w:r>
+        <w:t xml:space="preserve"> A creator can </w:t>
+      </w:r>
+      <w:r>
+        <w:t>insert task to database. Creator can retrieve and view all tasks from the database.</w:t>
+      </w:r>
+      <w:r>
+        <w:t xml:space="preserve"> </w:t>
+      </w:r>
+      <w:bookmarkStart w:id="0" w:name="_GoBack"/>
+      <w:bookmarkEnd w:id="0"/>
     </w:p>
     <w:p>
       <w:pPr>
@@ -882,15 +890,10 @@
         <w:ind w:left="1440"/>
       </w:pPr>
       <w:r>
-        <w:t xml:space="preserve">4.2.3 Task related </w:t>
-      </w:r>
-      <w:proofErr w:type="gramStart"/>
-      <w:r>
-        <w:t>form(</w:t>
-      </w:r>
-      <w:proofErr w:type="gramEnd"/>
-      <w:r>
-        <w:t xml:space="preserve">create task), table(view task), and the page for user to view all task related to him/her. </w:t>
+        <w:t xml:space="preserve">4.2.3 </w:t>
+      </w:r>
+      <w:r>
+        <w:t>Form for creating tasks and component for viewing tasks</w:t>
       </w:r>
     </w:p>
     <w:p>
@@ -908,14 +911,93 @@
       </w:r>
       <w:proofErr w:type="gramEnd"/>
       <w:r>
-        <w:t xml:space="preserve"> Form and table gather all necessary information about a task. All the tasks are properly displayed. </w:t>
-      </w:r>
-    </w:p>
-    <w:p>
-      <w:pPr>
-        <w:spacing w:after="200"/>
-        <w:ind w:left="1440"/>
-      </w:pPr>
+        <w:t xml:space="preserve"> Form and gather all necessary information about a task. All the tasks are properly displayed. </w:t>
+      </w:r>
+      <w:r>
+        <w:t xml:space="preserve">Use simple </w:t>
+      </w:r>
+      <w:proofErr w:type="gramStart"/>
+      <w:r>
+        <w:t>text based</w:t>
+      </w:r>
+      <w:proofErr w:type="gramEnd"/>
+      <w:r>
+        <w:t xml:space="preserve"> tools (lists or tables) to display tasks</w:t>
+      </w:r>
+    </w:p>
+    <w:p>
+      <w:pPr>
+        <w:spacing w:after="200"/>
+        <w:ind w:left="1440"/>
+      </w:pPr>
+      <w:r>
+        <w:rPr>
+          <w:noProof/>
+        </w:rPr>
+        <w:drawing>
+          <wp:anchor distT="0" distB="0" distL="114300" distR="114300" simplePos="0" relativeHeight="251658240" behindDoc="1" locked="0" layoutInCell="1" allowOverlap="1" wp14:anchorId="70E8E571" wp14:editId="40759AC3">
+            <wp:simplePos x="0" y="0"/>
+            <wp:positionH relativeFrom="column">
+              <wp:posOffset>1614447</wp:posOffset>
+            </wp:positionH>
+            <wp:positionV relativeFrom="paragraph">
+              <wp:posOffset>206538</wp:posOffset>
+            </wp:positionV>
+            <wp:extent cx="517525" cy="551815"/>
+            <wp:effectExtent l="0" t="0" r="3175" b="0"/>
+            <wp:wrapTight wrapText="bothSides">
+              <wp:wrapPolygon edited="0">
+                <wp:start x="0" y="0"/>
+                <wp:lineTo x="0" y="20879"/>
+                <wp:lineTo x="21202" y="20879"/>
+                <wp:lineTo x="21202" y="0"/>
+                <wp:lineTo x="0" y="0"/>
+              </wp:wrapPolygon>
+            </wp:wrapTight>
+            <wp:docPr id="4" name="Picture 4"/>
+            <wp:cNvGraphicFramePr>
+              <a:graphicFrameLocks xmlns:a="http://schemas.openxmlformats.org/drawingml/2006/main" noChangeAspect="1"/>
+            </wp:cNvGraphicFramePr>
+            <a:graphic xmlns:a="http://schemas.openxmlformats.org/drawingml/2006/main">
+              <a:graphicData uri="http://schemas.openxmlformats.org/drawingml/2006/picture">
+                <pic:pic xmlns:pic="http://schemas.openxmlformats.org/drawingml/2006/picture">
+                  <pic:nvPicPr>
+                    <pic:cNvPr id="4" name="Screen Shot 2018-11-20 at 7.58.13 PM.png"/>
+                    <pic:cNvPicPr/>
+                  </pic:nvPicPr>
+                  <pic:blipFill>
+                    <a:blip r:embed="rId7" cstate="print">
+                      <a:extLst>
+                        <a:ext uri="{28A0092B-C50C-407E-A947-70E740481C1C}">
+                          <a14:useLocalDpi xmlns:a14="http://schemas.microsoft.com/office/drawing/2010/main" val="0"/>
+                        </a:ext>
+                      </a:extLst>
+                    </a:blip>
+                    <a:stretch>
+                      <a:fillRect/>
+                    </a:stretch>
+                  </pic:blipFill>
+                  <pic:spPr>
+                    <a:xfrm>
+                      <a:off x="0" y="0"/>
+                      <a:ext cx="517525" cy="551815"/>
+                    </a:xfrm>
+                    <a:prstGeom prst="rect">
+                      <a:avLst/>
+                    </a:prstGeom>
+                  </pic:spPr>
+                </pic:pic>
+              </a:graphicData>
+            </a:graphic>
+            <wp14:sizeRelH relativeFrom="page">
+              <wp14:pctWidth>0</wp14:pctWidth>
+            </wp14:sizeRelH>
+            <wp14:sizeRelV relativeFrom="page">
+              <wp14:pctHeight>0</wp14:pctHeight>
+            </wp14:sizeRelV>
+          </wp:anchor>
+        </w:drawing>
+      </w:r>
       <w:r>
         <w:tab/>
         <w:t>-2.</w:t>
@@ -926,22 +1008,28 @@
       </w:r>
       <w:proofErr w:type="gramEnd"/>
       <w:r>
-        <w:t xml:space="preserve"> Have some nice design details in form and table. Pages should look informative but not messy. And a filter for displaying all tasks in different order. </w:t>
-      </w:r>
-    </w:p>
-    <w:p>
-      <w:pPr>
-        <w:spacing w:after="200"/>
-        <w:ind w:left="1440"/>
-      </w:pPr>
-      <w:r>
-        <w:t>4.1.</w:t>
-      </w:r>
-      <w:r>
-        <w:t>4</w:t>
-      </w:r>
-      <w:r>
-        <w:t xml:space="preserve"> Database</w:t>
+        <w:t xml:space="preserve"> Have some nice design details in form. </w:t>
+      </w:r>
+      <w:r>
+        <w:t xml:space="preserve">All tasks </w:t>
+      </w:r>
+      <w:r>
+        <w:t>are generated as images. For example:</w:t>
+      </w:r>
+    </w:p>
+    <w:p>
+      <w:pPr>
+        <w:spacing w:after="200"/>
+        <w:ind w:left="1440"/>
+      </w:pPr>
+    </w:p>
+    <w:p>
+      <w:pPr>
+        <w:spacing w:after="200"/>
+        <w:ind w:left="1440"/>
+      </w:pPr>
+      <w:r>
+        <w:t>4.1.4 Database</w:t>
       </w:r>
     </w:p>
     <w:p>
@@ -959,10 +1047,7 @@
       </w:r>
       <w:proofErr w:type="gramEnd"/>
       <w:r>
-        <w:t xml:space="preserve"> </w:t>
-      </w:r>
-      <w:r>
-        <w:t>All user action related to task is linked to database. Insert, update, delete and query are implemented.</w:t>
+        <w:t xml:space="preserve"> All user action related to task is linked to database. Insert, update, delete and query are implemented.</w:t>
       </w:r>
     </w:p>
     <w:p>
@@ -1046,8 +1131,6 @@
           <w:b/>
         </w:rPr>
       </w:pPr>
-      <w:bookmarkStart w:id="0" w:name="_GoBack"/>
-      <w:bookmarkEnd w:id="0"/>
       <w:r>
         <w:rPr>
           <w:b/>
@@ -1096,12 +1179,12 @@
       </w:r>
     </w:p>
     <w:sectPr>
-      <w:headerReference w:type="even" r:id="rId7"/>
-      <w:headerReference w:type="default" r:id="rId8"/>
-      <w:footerReference w:type="even" r:id="rId9"/>
-      <w:footerReference w:type="default" r:id="rId10"/>
-      <w:headerReference w:type="first" r:id="rId11"/>
-      <w:footerReference w:type="first" r:id="rId12"/>
+      <w:headerReference w:type="even" r:id="rId8"/>
+      <w:headerReference w:type="default" r:id="rId9"/>
+      <w:footerReference w:type="even" r:id="rId10"/>
+      <w:footerReference w:type="default" r:id="rId11"/>
+      <w:headerReference w:type="first" r:id="rId12"/>
+      <w:footerReference w:type="first" r:id="rId13"/>
       <w:pgSz w:w="12240" w:h="15840"/>
       <w:pgMar w:top="850" w:right="850" w:bottom="850" w:left="850" w:header="720" w:footer="720" w:gutter="0"/>
       <w:pgNumType w:start="1"/>

</xml_diff>

<commit_message>
finished week  2 project
</commit_message>
<xml_diff>
--- a/proposal.docx
+++ b/proposal.docx
@@ -5,6 +5,7 @@
   <w:body>
     <w:p>
       <w:pPr>
+        <w:spacing w:line="480" w:lineRule="auto"/>
         <w:jc w:val="center"/>
       </w:pPr>
       <w:proofErr w:type="spellStart"/>
@@ -24,6 +25,7 @@
     </w:p>
     <w:p>
       <w:pPr>
+        <w:spacing w:line="480" w:lineRule="auto"/>
         <w:jc w:val="center"/>
         <w:rPr>
           <w:b/>
@@ -32,6 +34,7 @@
     </w:p>
     <w:p>
       <w:pPr>
+        <w:spacing w:line="480" w:lineRule="auto"/>
         <w:jc w:val="center"/>
       </w:pPr>
       <w:r>
@@ -87,14 +90,18 @@
       </w:r>
       <w:proofErr w:type="spellEnd"/>
     </w:p>
-    <w:p/>
+    <w:p>
+      <w:pPr>
+        <w:spacing w:line="480" w:lineRule="auto"/>
+      </w:pPr>
+    </w:p>
     <w:p>
       <w:pPr>
         <w:numPr>
           <w:ilvl w:val="0"/>
           <w:numId w:val="1"/>
         </w:numPr>
-        <w:spacing w:after="200"/>
+        <w:spacing w:after="200" w:line="480" w:lineRule="auto"/>
         <w:ind w:hanging="360"/>
         <w:rPr>
           <w:b/>
@@ -115,7 +122,7 @@
           <w:ilvl w:val="1"/>
           <w:numId w:val="1"/>
         </w:numPr>
-        <w:spacing w:after="200"/>
+        <w:spacing w:after="200" w:line="480" w:lineRule="auto"/>
         <w:ind w:hanging="360"/>
       </w:pPr>
       <w:r>
@@ -137,7 +144,7 @@
           <w:ilvl w:val="1"/>
           <w:numId w:val="1"/>
         </w:numPr>
-        <w:spacing w:after="200"/>
+        <w:spacing w:after="200" w:line="480" w:lineRule="auto"/>
         <w:ind w:hanging="360"/>
       </w:pPr>
       <w:r>
@@ -167,7 +174,7 @@
           <w:ilvl w:val="0"/>
           <w:numId w:val="1"/>
         </w:numPr>
-        <w:spacing w:after="200"/>
+        <w:spacing w:after="200" w:line="480" w:lineRule="auto"/>
         <w:ind w:hanging="360"/>
         <w:rPr>
           <w:b/>
@@ -188,7 +195,7 @@
           <w:ilvl w:val="1"/>
           <w:numId w:val="1"/>
         </w:numPr>
-        <w:spacing w:after="200"/>
+        <w:spacing w:after="200" w:line="480" w:lineRule="auto"/>
         <w:ind w:hanging="360"/>
       </w:pPr>
       <w:r>
@@ -210,7 +217,7 @@
           <w:ilvl w:val="1"/>
           <w:numId w:val="1"/>
         </w:numPr>
-        <w:spacing w:after="200"/>
+        <w:spacing w:after="200" w:line="480" w:lineRule="auto"/>
         <w:ind w:hanging="360"/>
       </w:pPr>
       <w:r>
@@ -245,7 +252,7 @@
           <w:ilvl w:val="1"/>
           <w:numId w:val="1"/>
         </w:numPr>
-        <w:spacing w:after="200"/>
+        <w:spacing w:after="200" w:line="480" w:lineRule="auto"/>
         <w:ind w:hanging="360"/>
       </w:pPr>
       <w:r>
@@ -267,7 +274,7 @@
           <w:ilvl w:val="1"/>
           <w:numId w:val="1"/>
         </w:numPr>
-        <w:spacing w:after="200"/>
+        <w:spacing w:after="200" w:line="480" w:lineRule="auto"/>
         <w:ind w:hanging="360"/>
       </w:pPr>
       <w:r>
@@ -286,7 +293,7 @@
           <w:ilvl w:val="1"/>
           <w:numId w:val="1"/>
         </w:numPr>
-        <w:spacing w:after="200"/>
+        <w:spacing w:after="200" w:line="480" w:lineRule="auto"/>
         <w:ind w:hanging="360"/>
       </w:pPr>
       <w:r>
@@ -308,7 +315,7 @@
           <w:ilvl w:val="1"/>
           <w:numId w:val="1"/>
         </w:numPr>
-        <w:spacing w:after="200"/>
+        <w:spacing w:after="200" w:line="480" w:lineRule="auto"/>
         <w:ind w:hanging="360"/>
       </w:pPr>
       <w:r>
@@ -330,7 +337,7 @@
           <w:ilvl w:val="1"/>
           <w:numId w:val="1"/>
         </w:numPr>
-        <w:spacing w:after="200"/>
+        <w:spacing w:after="200" w:line="480" w:lineRule="auto"/>
         <w:ind w:hanging="360"/>
       </w:pPr>
       <w:r>
@@ -352,7 +359,7 @@
           <w:ilvl w:val="0"/>
           <w:numId w:val="1"/>
         </w:numPr>
-        <w:spacing w:after="200"/>
+        <w:spacing w:after="200" w:line="480" w:lineRule="auto"/>
         <w:ind w:hanging="360"/>
         <w:rPr>
           <w:b/>
@@ -373,7 +380,7 @@
           <w:ilvl w:val="1"/>
           <w:numId w:val="1"/>
         </w:numPr>
-        <w:spacing w:after="200"/>
+        <w:spacing w:after="200" w:line="480" w:lineRule="auto"/>
         <w:ind w:hanging="360"/>
       </w:pPr>
       <w:r>
@@ -391,16 +398,17 @@
     </w:p>
     <w:p>
       <w:pPr>
-        <w:spacing w:after="200"/>
-        <w:ind w:left="1440"/>
-      </w:pPr>
-      <w:r>
+        <w:spacing w:after="200" w:line="480" w:lineRule="auto"/>
+        <w:ind w:left="1440"/>
+      </w:pPr>
+      <w:r>
+        <w:lastRenderedPageBreak/>
         <w:t xml:space="preserve">-The role of users is distinguished based on each requirement. </w:t>
       </w:r>
     </w:p>
     <w:p>
       <w:pPr>
-        <w:spacing w:after="200"/>
+        <w:spacing w:after="200" w:line="480" w:lineRule="auto"/>
         <w:ind w:left="1440"/>
       </w:pPr>
       <w:r>
@@ -409,7 +417,7 @@
     </w:p>
     <w:p>
       <w:pPr>
-        <w:spacing w:after="200"/>
+        <w:spacing w:after="200" w:line="480" w:lineRule="auto"/>
         <w:ind w:left="1440"/>
       </w:pPr>
       <w:r>
@@ -418,7 +426,7 @@
     </w:p>
     <w:p>
       <w:pPr>
-        <w:spacing w:after="200"/>
+        <w:spacing w:after="200" w:line="480" w:lineRule="auto"/>
         <w:ind w:left="1440"/>
       </w:pPr>
       <w:r>
@@ -431,7 +439,7 @@
           <w:ilvl w:val="1"/>
           <w:numId w:val="1"/>
         </w:numPr>
-        <w:spacing w:after="200"/>
+        <w:spacing w:after="200" w:line="480" w:lineRule="auto"/>
         <w:ind w:hanging="360"/>
       </w:pPr>
       <w:r>
@@ -443,7 +451,7 @@
     </w:p>
     <w:p>
       <w:pPr>
-        <w:spacing w:after="200"/>
+        <w:spacing w:after="200" w:line="480" w:lineRule="auto"/>
         <w:ind w:left="1440"/>
       </w:pPr>
       <w:r>
@@ -456,7 +464,7 @@
           <w:ilvl w:val="0"/>
           <w:numId w:val="1"/>
         </w:numPr>
-        <w:spacing w:after="200"/>
+        <w:spacing w:after="200" w:line="480" w:lineRule="auto"/>
         <w:ind w:hanging="360"/>
         <w:rPr>
           <w:b/>
@@ -477,7 +485,7 @@
           <w:ilvl w:val="1"/>
           <w:numId w:val="1"/>
         </w:numPr>
-        <w:spacing w:after="200"/>
+        <w:spacing w:after="200" w:line="480" w:lineRule="auto"/>
         <w:ind w:hanging="360"/>
         <w:rPr>
           <w:b/>
@@ -487,264 +495,264 @@
         <w:rPr>
           <w:b/>
         </w:rPr>
+        <w:t>Week 1</w:t>
+      </w:r>
+      <w:r>
+        <w:rPr>
+          <w:b/>
+        </w:rPr>
+        <w:t xml:space="preserve"> – Project deployment and login/register page</w:t>
+      </w:r>
+    </w:p>
+    <w:p>
+      <w:pPr>
+        <w:spacing w:after="200" w:line="480" w:lineRule="auto"/>
+        <w:ind w:left="1440"/>
+      </w:pPr>
+      <w:r>
+        <w:t>4.1.1</w:t>
+      </w:r>
+      <w:r>
+        <w:t xml:space="preserve"> Login</w:t>
+      </w:r>
+    </w:p>
+    <w:p>
+      <w:pPr>
+        <w:spacing w:after="200" w:line="480" w:lineRule="auto"/>
+        <w:ind w:left="1440"/>
+      </w:pPr>
+      <w:r>
+        <w:tab/>
+        <w:t>-</w:t>
+      </w:r>
+      <w:r>
+        <w:t xml:space="preserve"> </w:t>
+      </w:r>
+      <w:proofErr w:type="gramStart"/>
+      <w:r>
+        <w:t>2 :</w:t>
+      </w:r>
+      <w:proofErr w:type="gramEnd"/>
+      <w:r>
+        <w:t xml:space="preserve"> </w:t>
+      </w:r>
+      <w:r>
+        <w:t>Login is implemented and uses some form of form validation to prevent bad input . Provide feedback when login is not successful.</w:t>
+      </w:r>
+    </w:p>
+    <w:p>
+      <w:pPr>
+        <w:spacing w:after="200" w:line="480" w:lineRule="auto"/>
+        <w:ind w:left="1440"/>
+      </w:pPr>
+      <w:r>
+        <w:tab/>
+        <w:t xml:space="preserve">- </w:t>
+      </w:r>
+      <w:proofErr w:type="gramStart"/>
+      <w:r>
+        <w:t>2.5 :</w:t>
+      </w:r>
+      <w:proofErr w:type="gramEnd"/>
+      <w:r>
+        <w:t xml:space="preserve"> hash the user’s password using some encryption before storage.</w:t>
+      </w:r>
+    </w:p>
+    <w:p>
+      <w:pPr>
+        <w:spacing w:after="200" w:line="480" w:lineRule="auto"/>
+      </w:pPr>
+      <w:r>
+        <w:tab/>
+      </w:r>
+      <w:r>
+        <w:tab/>
+        <w:t xml:space="preserve">4.1.2 Register </w:t>
+      </w:r>
+    </w:p>
+    <w:p>
+      <w:pPr>
+        <w:spacing w:after="200" w:line="480" w:lineRule="auto"/>
+        <w:ind w:left="1440"/>
+      </w:pPr>
+      <w:r>
+        <w:tab/>
+        <w:t>-</w:t>
+      </w:r>
+      <w:r>
+        <w:t xml:space="preserve"> </w:t>
+      </w:r>
+      <w:proofErr w:type="gramStart"/>
+      <w:r>
+        <w:t>2 :</w:t>
+      </w:r>
+      <w:proofErr w:type="gramEnd"/>
+      <w:r>
+        <w:t xml:space="preserve"> </w:t>
+      </w:r>
+      <w:r>
+        <w:t xml:space="preserve">Register </w:t>
+      </w:r>
+      <w:r>
+        <w:t>is implemented and uses some form of form validation to prevent bad input . Provide feedback when username is already in database.</w:t>
+      </w:r>
+    </w:p>
+    <w:p>
+      <w:pPr>
+        <w:spacing w:after="200" w:line="480" w:lineRule="auto"/>
+        <w:ind w:left="1440"/>
+      </w:pPr>
+      <w:r>
+        <w:tab/>
+        <w:t>- 2.5: Provide immediate feedback on “username” and “confirm password” without actually submit the form.</w:t>
+      </w:r>
+    </w:p>
+    <w:p>
+      <w:pPr>
+        <w:spacing w:after="200" w:line="480" w:lineRule="auto"/>
+        <w:ind w:left="1440"/>
+      </w:pPr>
+      <w:r>
         <w:lastRenderedPageBreak/>
-        <w:t>Week 1</w:t>
-      </w:r>
-      <w:r>
-        <w:rPr>
-          <w:b/>
-        </w:rPr>
-        <w:t xml:space="preserve"> – Project deployment and login/register page</w:t>
-      </w:r>
-    </w:p>
-    <w:p>
-      <w:pPr>
-        <w:spacing w:after="200"/>
-        <w:ind w:left="1440"/>
-      </w:pPr>
-      <w:r>
-        <w:t>4.1.1</w:t>
-      </w:r>
-      <w:r>
-        <w:t xml:space="preserve"> Login</w:t>
-      </w:r>
-    </w:p>
-    <w:p>
-      <w:pPr>
-        <w:spacing w:after="200"/>
+        <w:t>4.1.3 Database</w:t>
+      </w:r>
+    </w:p>
+    <w:p>
+      <w:pPr>
+        <w:spacing w:after="200" w:line="480" w:lineRule="auto"/>
+        <w:ind w:left="1440"/>
+      </w:pPr>
+      <w:r>
+        <w:tab/>
+        <w:t xml:space="preserve">- </w:t>
+      </w:r>
+      <w:proofErr w:type="gramStart"/>
+      <w:r>
+        <w:t>2 :</w:t>
+      </w:r>
+      <w:proofErr w:type="gramEnd"/>
+      <w:r>
+        <w:t xml:space="preserve"> login and register is linked to database. Able to insert and query for user login information. </w:t>
+      </w:r>
+    </w:p>
+    <w:p>
+      <w:pPr>
+        <w:spacing w:after="200" w:line="480" w:lineRule="auto"/>
+        <w:ind w:left="1440"/>
+      </w:pPr>
+      <w:r>
+        <w:tab/>
+        <w:t xml:space="preserve">- </w:t>
+      </w:r>
+      <w:proofErr w:type="gramStart"/>
+      <w:r>
+        <w:t>2.5 :</w:t>
+      </w:r>
+      <w:proofErr w:type="gramEnd"/>
+      <w:r>
+        <w:t xml:space="preserve"> Database interaction has MVC structure. Have model and DAO to execute database query. </w:t>
+      </w:r>
+    </w:p>
+    <w:p>
+      <w:pPr>
+        <w:spacing w:after="200" w:line="480" w:lineRule="auto"/>
+        <w:ind w:left="1440"/>
+      </w:pPr>
+      <w:r>
+        <w:t>4.1.4 UI</w:t>
+      </w:r>
+    </w:p>
+    <w:p>
+      <w:pPr>
+        <w:spacing w:after="200" w:line="480" w:lineRule="auto"/>
         <w:ind w:left="1440"/>
       </w:pPr>
       <w:r>
         <w:tab/>
         <w:t>-</w:t>
       </w:r>
+      <w:proofErr w:type="gramStart"/>
+      <w:r>
+        <w:t>2 :</w:t>
+      </w:r>
+      <w:proofErr w:type="gramEnd"/>
       <w:r>
         <w:t xml:space="preserve"> </w:t>
       </w:r>
+      <w:r>
+        <w:t>Have basic design and formatting. Obviously spent some time on the choice of font, color and overall style.</w:t>
+      </w:r>
+    </w:p>
+    <w:p>
+      <w:pPr>
+        <w:spacing w:after="200" w:line="480" w:lineRule="auto"/>
+        <w:ind w:left="1440"/>
+      </w:pPr>
+      <w:r>
+        <w:tab/>
+        <w:t>-2.</w:t>
+      </w:r>
+      <w:proofErr w:type="gramStart"/>
+      <w:r>
+        <w:t>5 :</w:t>
+      </w:r>
+      <w:proofErr w:type="gramEnd"/>
+      <w:r>
+        <w:t xml:space="preserve"> </w:t>
+      </w:r>
+      <w:r>
+        <w:t xml:space="preserve">Formatting, font and color choice appeal to aesthetic. Have hovering effect or other non-trivial animation implemented. The whole design </w:t>
+      </w:r>
+      <w:proofErr w:type="gramStart"/>
+      <w:r>
+        <w:t>look</w:t>
+      </w:r>
+      <w:proofErr w:type="gramEnd"/>
+      <w:r>
+        <w:t xml:space="preserve"> consistent.</w:t>
+      </w:r>
+      <w:r>
+        <w:t xml:space="preserve"> Have login form and register form in the same </w:t>
+      </w:r>
+      <w:proofErr w:type="gramStart"/>
+      <w:r>
+        <w:t>page( switching</w:t>
+      </w:r>
+      <w:proofErr w:type="gramEnd"/>
+      <w:r>
+        <w:t xml:space="preserve"> between the two should not cause loading or refreshing.).</w:t>
+      </w:r>
+    </w:p>
+    <w:p>
+      <w:pPr>
+        <w:spacing w:after="200" w:line="480" w:lineRule="auto"/>
+        <w:ind w:left="1440"/>
+      </w:pPr>
+      <w:r>
+        <w:t>4.1.5 Test</w:t>
+      </w:r>
+    </w:p>
+    <w:p>
+      <w:pPr>
+        <w:spacing w:after="200" w:line="480" w:lineRule="auto"/>
+        <w:ind w:left="1440"/>
+      </w:pPr>
+      <w:r>
+        <w:tab/>
+        <w:t>-</w:t>
+      </w:r>
       <w:proofErr w:type="gramStart"/>
       <w:r>
         <w:t>2 :</w:t>
       </w:r>
       <w:proofErr w:type="gramEnd"/>
       <w:r>
-        <w:t xml:space="preserve"> </w:t>
-      </w:r>
-      <w:r>
-        <w:t>Login is implemented and uses some form of form validation to prevent bad input . Provide feedback when login is not successful.</w:t>
-      </w:r>
-    </w:p>
-    <w:p>
-      <w:pPr>
-        <w:spacing w:after="200"/>
-        <w:ind w:left="1440"/>
-      </w:pPr>
-      <w:r>
-        <w:tab/>
-        <w:t xml:space="preserve">- </w:t>
-      </w:r>
-      <w:proofErr w:type="gramStart"/>
-      <w:r>
-        <w:t>2.5 :</w:t>
-      </w:r>
-      <w:proofErr w:type="gramEnd"/>
-      <w:r>
-        <w:t xml:space="preserve"> hash the user’s password using some encryption before storage.</w:t>
-      </w:r>
-    </w:p>
-    <w:p>
-      <w:pPr>
-        <w:spacing w:after="200"/>
-      </w:pPr>
-      <w:r>
-        <w:tab/>
-      </w:r>
-      <w:r>
-        <w:tab/>
-        <w:t xml:space="preserve">4.1.2 Register </w:t>
-      </w:r>
-    </w:p>
-    <w:p>
-      <w:pPr>
-        <w:spacing w:after="200"/>
-        <w:ind w:left="1440"/>
-      </w:pPr>
-      <w:r>
-        <w:tab/>
-        <w:t>-</w:t>
-      </w:r>
-      <w:r>
-        <w:t xml:space="preserve"> </w:t>
-      </w:r>
-      <w:proofErr w:type="gramStart"/>
-      <w:r>
-        <w:t>2 :</w:t>
-      </w:r>
-      <w:proofErr w:type="gramEnd"/>
-      <w:r>
-        <w:t xml:space="preserve"> </w:t>
-      </w:r>
-      <w:r>
-        <w:t xml:space="preserve">Register </w:t>
-      </w:r>
-      <w:r>
-        <w:t>is implemented and uses some form of form validation to prevent bad input . Provide feedback when username is already in database.</w:t>
-      </w:r>
-    </w:p>
-    <w:p>
-      <w:pPr>
-        <w:spacing w:after="200"/>
-        <w:ind w:left="1440"/>
-      </w:pPr>
-      <w:r>
-        <w:tab/>
-        <w:t>- 2.5: Provide immediate feedback on “username” and “confirm password” without actually submit the form.</w:t>
-      </w:r>
-    </w:p>
-    <w:p>
-      <w:pPr>
-        <w:spacing w:after="200"/>
-        <w:ind w:left="1440"/>
-      </w:pPr>
-      <w:r>
-        <w:t>4.1.3 Database</w:t>
-      </w:r>
-    </w:p>
-    <w:p>
-      <w:pPr>
-        <w:spacing w:after="200"/>
-        <w:ind w:left="1440"/>
-      </w:pPr>
-      <w:r>
-        <w:tab/>
-        <w:t xml:space="preserve">- </w:t>
-      </w:r>
-      <w:proofErr w:type="gramStart"/>
-      <w:r>
-        <w:t>2 :</w:t>
-      </w:r>
-      <w:proofErr w:type="gramEnd"/>
-      <w:r>
-        <w:t xml:space="preserve"> login and register is linked to database. Able to insert and query for user login information. </w:t>
-      </w:r>
-    </w:p>
-    <w:p>
-      <w:pPr>
-        <w:spacing w:after="200"/>
-        <w:ind w:left="1440"/>
-      </w:pPr>
-      <w:r>
-        <w:tab/>
-        <w:t xml:space="preserve">- </w:t>
-      </w:r>
-      <w:proofErr w:type="gramStart"/>
-      <w:r>
-        <w:t>2.5 :</w:t>
-      </w:r>
-      <w:proofErr w:type="gramEnd"/>
-      <w:r>
-        <w:t xml:space="preserve"> Database interaction has MVC structure. Have model and DAO to execute database query. </w:t>
-      </w:r>
-    </w:p>
-    <w:p>
-      <w:pPr>
-        <w:spacing w:after="200"/>
-        <w:ind w:left="1440"/>
-      </w:pPr>
-      <w:r>
-        <w:t>4.1.4 UI</w:t>
-      </w:r>
-    </w:p>
-    <w:p>
-      <w:pPr>
-        <w:spacing w:after="200"/>
-        <w:ind w:left="1440"/>
-      </w:pPr>
-      <w:r>
-        <w:tab/>
-        <w:t>-</w:t>
-      </w:r>
-      <w:proofErr w:type="gramStart"/>
-      <w:r>
-        <w:t>2 :</w:t>
-      </w:r>
-      <w:proofErr w:type="gramEnd"/>
-      <w:r>
-        <w:t xml:space="preserve"> </w:t>
-      </w:r>
-      <w:r>
-        <w:t>Have basic design and formatting. Obviously spent some time on the choice of font, color and overall style.</w:t>
-      </w:r>
-    </w:p>
-    <w:p>
-      <w:pPr>
-        <w:spacing w:after="200"/>
-        <w:ind w:left="1440"/>
-      </w:pPr>
-      <w:r>
-        <w:tab/>
-        <w:t>-2.</w:t>
-      </w:r>
-      <w:proofErr w:type="gramStart"/>
-      <w:r>
-        <w:t>5 :</w:t>
-      </w:r>
-      <w:proofErr w:type="gramEnd"/>
-      <w:r>
-        <w:t xml:space="preserve"> </w:t>
-      </w:r>
-      <w:r>
-        <w:t xml:space="preserve">Formatting, font and color choice appeal to aesthetic. Have hovering effect or other non-trivial animation implemented. The whole design </w:t>
-      </w:r>
-      <w:proofErr w:type="gramStart"/>
-      <w:r>
-        <w:t>look</w:t>
-      </w:r>
-      <w:proofErr w:type="gramEnd"/>
-      <w:r>
-        <w:t xml:space="preserve"> consistent.</w:t>
-      </w:r>
-      <w:r>
-        <w:t xml:space="preserve"> Have login form and register form in the same </w:t>
-      </w:r>
-      <w:proofErr w:type="gramStart"/>
-      <w:r>
-        <w:t>page( switching</w:t>
-      </w:r>
-      <w:proofErr w:type="gramEnd"/>
-      <w:r>
-        <w:t xml:space="preserve"> between the two should not cause loading or refreshing.).</w:t>
-      </w:r>
-    </w:p>
-    <w:p>
-      <w:pPr>
-        <w:spacing w:after="200"/>
-        <w:ind w:left="1440"/>
-      </w:pPr>
-      <w:r>
-        <w:t>4.1.5 Test</w:t>
-      </w:r>
-    </w:p>
-    <w:p>
-      <w:pPr>
-        <w:spacing w:after="200"/>
-        <w:ind w:left="1440"/>
-      </w:pPr>
-      <w:r>
-        <w:tab/>
-        <w:t>-</w:t>
-      </w:r>
-      <w:proofErr w:type="gramStart"/>
-      <w:r>
-        <w:t>2 :</w:t>
-      </w:r>
-      <w:proofErr w:type="gramEnd"/>
-      <w:r>
         <w:t xml:space="preserve"> Have thorough test for functions in back end logic. </w:t>
       </w:r>
     </w:p>
     <w:p>
       <w:pPr>
-        <w:spacing w:after="200"/>
+        <w:spacing w:after="200" w:line="480" w:lineRule="auto"/>
         <w:ind w:left="1440"/>
       </w:pPr>
       <w:r>
@@ -766,7 +774,7 @@
           <w:ilvl w:val="1"/>
           <w:numId w:val="1"/>
         </w:numPr>
-        <w:spacing w:after="200"/>
+        <w:spacing w:after="200" w:line="480" w:lineRule="auto"/>
         <w:ind w:hanging="360"/>
         <w:rPr>
           <w:b/>
@@ -781,7 +789,7 @@
     </w:p>
     <w:p>
       <w:pPr>
-        <w:spacing w:after="200"/>
+        <w:spacing w:after="200" w:line="480" w:lineRule="auto"/>
         <w:ind w:left="1440"/>
       </w:pPr>
       <w:r>
@@ -793,7 +801,7 @@
     </w:p>
     <w:p>
       <w:pPr>
-        <w:spacing w:after="200"/>
+        <w:spacing w:after="200" w:line="480" w:lineRule="auto"/>
         <w:ind w:left="1440"/>
       </w:pPr>
       <w:r>
@@ -811,7 +819,7 @@
     </w:p>
     <w:p>
       <w:pPr>
-        <w:spacing w:after="200"/>
+        <w:spacing w:after="200" w:line="480" w:lineRule="auto"/>
         <w:ind w:left="1440"/>
       </w:pPr>
       <w:r>
@@ -832,12 +840,10 @@
       <w:r>
         <w:t xml:space="preserve"> </w:t>
       </w:r>
-      <w:bookmarkStart w:id="0" w:name="_GoBack"/>
-      <w:bookmarkEnd w:id="0"/>
-    </w:p>
-    <w:p>
-      <w:pPr>
-        <w:spacing w:after="200"/>
+    </w:p>
+    <w:p>
+      <w:pPr>
+        <w:spacing w:after="200" w:line="480" w:lineRule="auto"/>
         <w:ind w:left="1440"/>
       </w:pPr>
       <w:r>
@@ -849,7 +855,7 @@
     </w:p>
     <w:p>
       <w:pPr>
-        <w:spacing w:after="200"/>
+        <w:spacing w:after="200" w:line="480" w:lineRule="auto"/>
         <w:ind w:left="1440"/>
       </w:pPr>
       <w:r>
@@ -868,7 +874,7 @@
     </w:p>
     <w:p>
       <w:pPr>
-        <w:spacing w:after="200"/>
+        <w:spacing w:after="200" w:line="480" w:lineRule="auto"/>
         <w:ind w:left="1440"/>
       </w:pPr>
       <w:r>
@@ -886,7 +892,7 @@
     </w:p>
     <w:p>
       <w:pPr>
-        <w:spacing w:after="200"/>
+        <w:spacing w:after="200" w:line="480" w:lineRule="auto"/>
         <w:ind w:left="1440"/>
       </w:pPr>
       <w:r>
@@ -898,7 +904,7 @@
     </w:p>
     <w:p>
       <w:pPr>
-        <w:spacing w:after="200"/>
+        <w:spacing w:after="200" w:line="480" w:lineRule="auto"/>
         <w:ind w:left="1440"/>
       </w:pPr>
       <w:r>
@@ -927,7 +933,7 @@
     </w:p>
     <w:p>
       <w:pPr>
-        <w:spacing w:after="200"/>
+        <w:spacing w:after="200" w:line="480" w:lineRule="auto"/>
         <w:ind w:left="1440"/>
       </w:pPr>
       <w:r>
@@ -935,22 +941,22 @@
           <w:noProof/>
         </w:rPr>
         <w:drawing>
-          <wp:anchor distT="0" distB="0" distL="114300" distR="114300" simplePos="0" relativeHeight="251658240" behindDoc="1" locked="0" layoutInCell="1" allowOverlap="1" wp14:anchorId="70E8E571" wp14:editId="40759AC3">
+          <wp:anchor distT="0" distB="0" distL="114300" distR="114300" simplePos="0" relativeHeight="251658240" behindDoc="1" locked="0" layoutInCell="1" allowOverlap="1" wp14:anchorId="70E8E571" wp14:editId="60E45518">
             <wp:simplePos x="0" y="0"/>
             <wp:positionH relativeFrom="column">
-              <wp:posOffset>1614447</wp:posOffset>
+              <wp:posOffset>1596390</wp:posOffset>
             </wp:positionH>
             <wp:positionV relativeFrom="paragraph">
-              <wp:posOffset>206538</wp:posOffset>
+              <wp:posOffset>309245</wp:posOffset>
             </wp:positionV>
-            <wp:extent cx="517525" cy="551815"/>
-            <wp:effectExtent l="0" t="0" r="3175" b="0"/>
+            <wp:extent cx="760095" cy="810260"/>
+            <wp:effectExtent l="0" t="0" r="1905" b="2540"/>
             <wp:wrapTight wrapText="bothSides">
               <wp:wrapPolygon edited="0">
                 <wp:start x="0" y="0"/>
-                <wp:lineTo x="0" y="20879"/>
-                <wp:lineTo x="21202" y="20879"/>
-                <wp:lineTo x="21202" y="0"/>
+                <wp:lineTo x="0" y="21329"/>
+                <wp:lineTo x="21293" y="21329"/>
+                <wp:lineTo x="21293" y="0"/>
                 <wp:lineTo x="0" y="0"/>
               </wp:wrapPolygon>
             </wp:wrapTight>
@@ -980,7 +986,7 @@
                   <pic:spPr>
                     <a:xfrm>
                       <a:off x="0" y="0"/>
-                      <a:ext cx="517525" cy="551815"/>
+                      <a:ext cx="760095" cy="810260"/>
                     </a:xfrm>
                     <a:prstGeom prst="rect">
                       <a:avLst/>
@@ -1019,22 +1025,28 @@
     </w:p>
     <w:p>
       <w:pPr>
-        <w:spacing w:after="200"/>
-        <w:ind w:left="1440"/>
-      </w:pPr>
-    </w:p>
-    <w:p>
-      <w:pPr>
-        <w:spacing w:after="200"/>
-        <w:ind w:left="1440"/>
-      </w:pPr>
-      <w:r>
-        <w:t>4.1.4 Database</w:t>
-      </w:r>
-    </w:p>
-    <w:p>
-      <w:pPr>
-        <w:spacing w:after="200"/>
+        <w:spacing w:after="200" w:line="480" w:lineRule="auto"/>
+        <w:ind w:left="1440"/>
+      </w:pPr>
+    </w:p>
+    <w:p>
+      <w:pPr>
+        <w:spacing w:after="200" w:line="480" w:lineRule="auto"/>
+        <w:ind w:left="1440"/>
+      </w:pPr>
+      <w:r>
+        <w:t>4.</w:t>
+      </w:r>
+      <w:r>
+        <w:t>2</w:t>
+      </w:r>
+      <w:r>
+        <w:t>.4 Database</w:t>
+      </w:r>
+    </w:p>
+    <w:p>
+      <w:pPr>
+        <w:spacing w:after="200" w:line="480" w:lineRule="auto"/>
         <w:ind w:left="1440"/>
       </w:pPr>
       <w:r>
@@ -1052,7 +1064,7 @@
     </w:p>
     <w:p>
       <w:pPr>
-        <w:spacing w:after="200"/>
+        <w:spacing w:after="200" w:line="480" w:lineRule="auto"/>
         <w:ind w:left="1440"/>
       </w:pPr>
       <w:r>
@@ -1076,16 +1088,22 @@
     </w:p>
     <w:p>
       <w:pPr>
-        <w:spacing w:after="200"/>
-        <w:ind w:left="1440"/>
-      </w:pPr>
-      <w:r>
-        <w:t>4.1.5 Test</w:t>
-      </w:r>
-    </w:p>
-    <w:p>
-      <w:pPr>
-        <w:spacing w:after="200"/>
+        <w:spacing w:after="200" w:line="480" w:lineRule="auto"/>
+        <w:ind w:left="1440"/>
+      </w:pPr>
+      <w:r>
+        <w:t>4.</w:t>
+      </w:r>
+      <w:r>
+        <w:t>2</w:t>
+      </w:r>
+      <w:r>
+        <w:t>.5 Test</w:t>
+      </w:r>
+    </w:p>
+    <w:p>
+      <w:pPr>
+        <w:spacing w:after="200" w:line="480" w:lineRule="auto"/>
         <w:ind w:left="1440"/>
       </w:pPr>
       <w:r>
@@ -1103,7 +1121,7 @@
     </w:p>
     <w:p>
       <w:pPr>
-        <w:spacing w:after="200"/>
+        <w:spacing w:after="200" w:line="480" w:lineRule="auto"/>
         <w:ind w:left="1440"/>
       </w:pPr>
       <w:r>
@@ -1125,7 +1143,7 @@
           <w:ilvl w:val="1"/>
           <w:numId w:val="1"/>
         </w:numPr>
-        <w:spacing w:after="200"/>
+        <w:spacing w:after="200" w:line="480" w:lineRule="auto"/>
         <w:ind w:hanging="360"/>
         <w:rPr>
           <w:b/>
@@ -1137,6 +1155,276 @@
         </w:rPr>
         <w:t>Week 3</w:t>
       </w:r>
+    </w:p>
+    <w:p>
+      <w:pPr>
+        <w:spacing w:after="200" w:line="480" w:lineRule="auto"/>
+        <w:ind w:left="1440"/>
+      </w:pPr>
+      <w:r>
+        <w:t>4.3.1</w:t>
+      </w:r>
+      <w:r>
+        <w:t xml:space="preserve"> Creator edit and delete</w:t>
+      </w:r>
+    </w:p>
+    <w:p>
+      <w:pPr>
+        <w:spacing w:after="200" w:line="480" w:lineRule="auto"/>
+        <w:ind w:left="1440"/>
+      </w:pPr>
+      <w:r>
+        <w:lastRenderedPageBreak/>
+        <w:tab/>
+        <w:t>-</w:t>
+      </w:r>
+      <w:proofErr w:type="gramStart"/>
+      <w:r>
+        <w:t>2 :</w:t>
+      </w:r>
+      <w:proofErr w:type="gramEnd"/>
+      <w:r>
+        <w:t xml:space="preserve"> creator can edit and delete the requirement that he/she create, while engineer and reviewer cannot.</w:t>
+      </w:r>
+    </w:p>
+    <w:p>
+      <w:pPr>
+        <w:spacing w:after="200" w:line="480" w:lineRule="auto"/>
+        <w:ind w:left="1440"/>
+      </w:pPr>
+      <w:r>
+        <w:tab/>
+        <w:t>-2.</w:t>
+      </w:r>
+      <w:proofErr w:type="gramStart"/>
+      <w:r>
+        <w:t>5 :</w:t>
+      </w:r>
+      <w:proofErr w:type="gramEnd"/>
+      <w:r>
+        <w:t xml:space="preserve"> edit will populate existing records to the edit fields</w:t>
+      </w:r>
+      <w:r>
+        <w:t xml:space="preserve"> (name and id cannot be changed while stage can be changed)</w:t>
+      </w:r>
+      <w:r>
+        <w:t xml:space="preserve">, and delete ask for user’s confirmation before the actual deletion. </w:t>
+      </w:r>
+    </w:p>
+    <w:p>
+      <w:pPr>
+        <w:spacing w:after="200" w:line="480" w:lineRule="auto"/>
+        <w:ind w:left="1440"/>
+      </w:pPr>
+      <w:r>
+        <w:t xml:space="preserve">4.3.2 View requirement in summary and in detail </w:t>
+      </w:r>
+    </w:p>
+    <w:p>
+      <w:pPr>
+        <w:spacing w:after="200" w:line="480" w:lineRule="auto"/>
+        <w:ind w:left="1440"/>
+      </w:pPr>
+      <w:r>
+        <w:tab/>
+        <w:t>-</w:t>
+      </w:r>
+      <w:proofErr w:type="gramStart"/>
+      <w:r>
+        <w:t>2 :</w:t>
+      </w:r>
+      <w:proofErr w:type="gramEnd"/>
+      <w:r>
+        <w:t xml:space="preserve"> able to </w:t>
+      </w:r>
+      <w:r>
+        <w:t xml:space="preserve">view requirement using icon. Should able to have some way to view the requirement in detail. </w:t>
+      </w:r>
+    </w:p>
+    <w:p>
+      <w:pPr>
+        <w:spacing w:after="200" w:line="480" w:lineRule="auto"/>
+        <w:ind w:left="1440"/>
+      </w:pPr>
+      <w:r>
+        <w:tab/>
+        <w:t>-2.5: In summary view, requirement icons are different based on their priority, stage, etc. The detail view is informative but not messy.</w:t>
+      </w:r>
+    </w:p>
+    <w:p>
+      <w:pPr>
+        <w:spacing w:after="200" w:line="480" w:lineRule="auto"/>
+        <w:ind w:left="1440"/>
+      </w:pPr>
+      <w:r>
+        <w:t>4.3.3 Engineer workflow</w:t>
+      </w:r>
+    </w:p>
+    <w:p>
+      <w:pPr>
+        <w:spacing w:after="200" w:line="480" w:lineRule="auto"/>
+        <w:ind w:left="1440"/>
+      </w:pPr>
+      <w:r>
+        <w:tab/>
+        <w:t>-</w:t>
+      </w:r>
+      <w:proofErr w:type="gramStart"/>
+      <w:r>
+        <w:t>2 :</w:t>
+      </w:r>
+      <w:proofErr w:type="gramEnd"/>
+      <w:r>
+        <w:t xml:space="preserve"> Engineer is able to </w:t>
+      </w:r>
+      <w:r>
+        <w:t xml:space="preserve">complete a work and add comment </w:t>
+      </w:r>
+    </w:p>
+    <w:p>
+      <w:pPr>
+        <w:spacing w:after="200" w:line="480" w:lineRule="auto"/>
+        <w:ind w:left="1440"/>
+      </w:pPr>
+      <w:r>
+        <w:tab/>
+        <w:t xml:space="preserve">-2.5: the tool bar is different when engineer hovers on a requirement. When engineer complete a task, he/she is able to add comment and upload files. The time of completion is recorded. </w:t>
+      </w:r>
+      <w:bookmarkStart w:id="0" w:name="_GoBack"/>
+      <w:bookmarkEnd w:id="0"/>
+    </w:p>
+    <w:p>
+      <w:pPr>
+        <w:spacing w:after="200" w:line="480" w:lineRule="auto"/>
+        <w:ind w:left="720" w:firstLine="720"/>
+      </w:pPr>
+      <w:r>
+        <w:t>4.</w:t>
+      </w:r>
+      <w:r>
+        <w:t>3</w:t>
+      </w:r>
+      <w:r>
+        <w:t>.4 Database</w:t>
+      </w:r>
+    </w:p>
+    <w:p>
+      <w:pPr>
+        <w:pStyle w:val="ListParagraph"/>
+        <w:spacing w:after="200" w:line="480" w:lineRule="auto"/>
+        <w:ind w:left="1440" w:firstLine="720"/>
+      </w:pPr>
+      <w:r>
+        <w:t xml:space="preserve">- </w:t>
+      </w:r>
+      <w:proofErr w:type="gramStart"/>
+      <w:r>
+        <w:t>2 :</w:t>
+      </w:r>
+      <w:proofErr w:type="gramEnd"/>
+      <w:r>
+        <w:t xml:space="preserve"> All user action related to task is linked to database. Insert, update, delete and query are implemented.</w:t>
+      </w:r>
+    </w:p>
+    <w:p>
+      <w:pPr>
+        <w:pStyle w:val="ListParagraph"/>
+        <w:spacing w:after="200" w:line="480" w:lineRule="auto"/>
+        <w:ind w:left="1440" w:firstLine="720"/>
+      </w:pPr>
+      <w:r>
+        <w:t xml:space="preserve">- </w:t>
+      </w:r>
+      <w:proofErr w:type="gramStart"/>
+      <w:r>
+        <w:t>2.5 :</w:t>
+      </w:r>
+      <w:proofErr w:type="gramEnd"/>
+      <w:r>
+        <w:t xml:space="preserve"> Database interaction has MVC structure. Have model and DAO to execute database query or update. </w:t>
+      </w:r>
+    </w:p>
+    <w:p>
+      <w:pPr>
+        <w:pStyle w:val="ListParagraph"/>
+        <w:spacing w:after="200" w:line="480" w:lineRule="auto"/>
+        <w:ind w:left="1080" w:firstLine="360"/>
+      </w:pPr>
+      <w:r>
+        <w:t>4.</w:t>
+      </w:r>
+      <w:r>
+        <w:t>3</w:t>
+      </w:r>
+      <w:r>
+        <w:t>.5 Test</w:t>
+      </w:r>
+    </w:p>
+    <w:p>
+      <w:pPr>
+        <w:pStyle w:val="ListParagraph"/>
+        <w:spacing w:after="200" w:line="480" w:lineRule="auto"/>
+        <w:ind w:left="1080"/>
+      </w:pPr>
+      <w:r>
+        <w:tab/>
+      </w:r>
+      <w:r>
+        <w:tab/>
+      </w:r>
+      <w:r>
+        <w:t>-</w:t>
+      </w:r>
+      <w:proofErr w:type="gramStart"/>
+      <w:r>
+        <w:t>2 :</w:t>
+      </w:r>
+      <w:proofErr w:type="gramEnd"/>
+      <w:r>
+        <w:t xml:space="preserve"> Have thorough test for functions in back end logic. </w:t>
+      </w:r>
+    </w:p>
+    <w:p>
+      <w:pPr>
+        <w:pStyle w:val="ListParagraph"/>
+        <w:spacing w:after="200" w:line="480" w:lineRule="auto"/>
+        <w:ind w:left="1080"/>
+      </w:pPr>
+      <w:r>
+        <w:tab/>
+      </w:r>
+      <w:r>
+        <w:tab/>
+      </w:r>
+      <w:r>
+        <w:t>-2.</w:t>
+      </w:r>
+      <w:proofErr w:type="gramStart"/>
+      <w:r>
+        <w:t>5 :</w:t>
+      </w:r>
+      <w:proofErr w:type="gramEnd"/>
+      <w:r>
+        <w:t xml:space="preserve"> Have thorough test for functions in back end logic. Use some framework to test on front-end by filling form and observe outcome. </w:t>
+      </w:r>
+    </w:p>
+    <w:p>
+      <w:pPr>
+        <w:spacing w:after="200" w:line="480" w:lineRule="auto"/>
+        <w:ind w:left="1440"/>
+        <w:rPr>
+          <w:b/>
+        </w:rPr>
+      </w:pPr>
+    </w:p>
+    <w:p>
+      <w:pPr>
+        <w:spacing w:after="200" w:line="480" w:lineRule="auto"/>
+        <w:ind w:left="1080"/>
+        <w:rPr>
+          <w:b/>
+        </w:rPr>
+      </w:pPr>
     </w:p>
     <w:p>
       <w:pPr>
@@ -1144,7 +1432,7 @@
           <w:ilvl w:val="1"/>
           <w:numId w:val="1"/>
         </w:numPr>
-        <w:spacing w:after="200"/>
+        <w:spacing w:after="200" w:line="480" w:lineRule="auto"/>
         <w:ind w:hanging="360"/>
         <w:rPr>
           <w:b/>
@@ -1163,7 +1451,7 @@
           <w:ilvl w:val="0"/>
           <w:numId w:val="1"/>
         </w:numPr>
-        <w:spacing w:after="200"/>
+        <w:spacing w:after="200" w:line="480" w:lineRule="auto"/>
         <w:ind w:hanging="360"/>
       </w:pPr>
       <w:r>

</xml_diff>

<commit_message>
updated week 3 rubrics: remove the requirement for the engineer to be able to upload files.
</commit_message>
<xml_diff>
--- a/proposal.docx
+++ b/proposal.docx
@@ -1288,10 +1288,13 @@
       </w:pPr>
       <w:r>
         <w:tab/>
-        <w:t xml:space="preserve">-2.5: the tool bar is different when engineer hovers on a requirement. When engineer complete a task, he/she is able to add comment and upload files. The time of completion is recorded. </w:t>
+        <w:t>-2.5: the tool bar is different when engineer hovers on a requirement. When engineer complete a task, he/she is able to add comment</w:t>
       </w:r>
       <w:bookmarkStart w:id="0" w:name="_GoBack"/>
       <w:bookmarkEnd w:id="0"/>
+      <w:r>
+        <w:t xml:space="preserve">. The time of completion is recorded. </w:t>
+      </w:r>
     </w:p>
     <w:p>
       <w:pPr>
@@ -1299,13 +1302,7 @@
         <w:ind w:left="720" w:firstLine="720"/>
       </w:pPr>
       <w:r>
-        <w:t>4.</w:t>
-      </w:r>
-      <w:r>
-        <w:t>3</w:t>
-      </w:r>
-      <w:r>
-        <w:t>.4 Database</w:t>
+        <w:t>4.3.4 Database</w:t>
       </w:r>
     </w:p>
     <w:p>
@@ -1351,13 +1348,7 @@
         <w:ind w:left="1080" w:firstLine="360"/>
       </w:pPr>
       <w:r>
-        <w:t>4.</w:t>
-      </w:r>
-      <w:r>
-        <w:t>3</w:t>
-      </w:r>
-      <w:r>
-        <w:t>.5 Test</w:t>
+        <w:t>4.3.5 Test</w:t>
       </w:r>
     </w:p>
     <w:p>
@@ -1371,8 +1362,6 @@
       </w:r>
       <w:r>
         <w:tab/>
-      </w:r>
-      <w:r>
         <w:t>-</w:t>
       </w:r>
       <w:proofErr w:type="gramStart"/>
@@ -1395,8 +1384,6 @@
       </w:r>
       <w:r>
         <w:tab/>
-      </w:r>
-      <w:r>
         <w:t>-2.</w:t>
       </w:r>
       <w:proofErr w:type="gramStart"/>

</xml_diff>